<commit_message>
finish one paper reading
</commit_message>
<xml_diff>
--- a/hypervisor阅读/VT-X指令集阅读.docx
+++ b/hypervisor阅读/VT-X指令集阅读.docx
@@ -257,11 +257,43 @@
       </w:r>
     </w:p>
     <w:p>
+      <w:pPr>
+        <w:rPr>
+          <w:rFonts w:hint="eastAsia"/>
+        </w:rPr>
+      </w:pPr>
       <w:r>
         <w:rPr>
           <w:rFonts w:hint="eastAsia"/>
         </w:rPr>
         <w:t>这是用来管理虚拟机的结构体，后面会讲到</w:t>
+      </w:r>
+      <w:r>
+        <w:rPr>
+          <w:rFonts w:hint="eastAsia"/>
+        </w:rPr>
+        <w:t>，是一个6</w:t>
+      </w:r>
+      <w:r>
+        <w:t>4</w:t>
+      </w:r>
+      <w:r>
+        <w:rPr>
+          <w:rFonts w:hint="eastAsia"/>
+        </w:rPr>
+        <w:t>bit的并且</w:t>
+      </w:r>
+      <w:r>
+        <w:rPr>
+          <w:rFonts w:hint="eastAsia"/>
+        </w:rPr>
+        <w:t>首</w:t>
+      </w:r>
+      <w:r>
+        <w:rPr>
+          <w:rFonts w:hint="eastAsia"/>
+        </w:rPr>
+        <w:t>地址4k对齐的结构体</w:t>
       </w:r>
     </w:p>
     <w:p>
@@ -685,6 +717,152 @@
       </w:r>
     </w:p>
     <w:p>
+      <w:r>
+        <w:rPr>
+          <w:rFonts w:hint="eastAsia"/>
+        </w:rPr>
+        <w:t>如果不是active的，那么就没有current</w:t>
+      </w:r>
+      <w:r>
+        <w:t xml:space="preserve"> </w:t>
+      </w:r>
+      <w:r>
+        <w:rPr>
+          <w:rFonts w:hint="eastAsia"/>
+        </w:rPr>
+        <w:t>VMCS。</w:t>
+      </w:r>
+    </w:p>
+    <w:p>
+      <w:r>
+        <w:rPr>
+          <w:rFonts w:hint="eastAsia"/>
+        </w:rPr>
+        <w:t>VMPTRST则将current</w:t>
+      </w:r>
+      <w:r>
+        <w:t xml:space="preserve"> </w:t>
+      </w:r>
+      <w:r>
+        <w:rPr>
+          <w:rFonts w:hint="eastAsia"/>
+        </w:rPr>
+        <w:t>VMCS（如果没有current</w:t>
+      </w:r>
+      <w:r>
+        <w:t xml:space="preserve"> </w:t>
+      </w:r>
+      <w:r>
+        <w:rPr>
+          <w:rFonts w:hint="eastAsia"/>
+        </w:rPr>
+        <w:t>VMCS则是0xFFFFFFFF</w:t>
+      </w:r>
+      <w:r>
+        <w:t xml:space="preserve"> </w:t>
+      </w:r>
+      <w:r>
+        <w:rPr>
+          <w:rFonts w:hint="eastAsia"/>
+        </w:rPr>
+        <w:t>FFFFFFF）存到某个存储位置中去。</w:t>
+      </w:r>
+    </w:p>
+    <w:p/>
+    <w:p/>
+    <w:p>
+      <w:r>
+        <w:rPr>
+          <w:rFonts w:hint="eastAsia"/>
+        </w:rPr>
+        <w:t>VMCS结构体内容</w:t>
+      </w:r>
+    </w:p>
+    <w:p>
+      <w:r>
+        <w:rPr>
+          <w:rFonts w:hint="eastAsia"/>
+        </w:rPr>
+        <w:t>包括6个字段</w:t>
+      </w:r>
+      <w:r>
+        <w:rPr>
+          <w:rFonts w:hint="eastAsia"/>
+        </w:rPr>
+        <w:t>（以下基本就是直接抄）</w:t>
+      </w:r>
+    </w:p>
+    <w:p>
+      <w:r>
+        <w:rPr>
+          <w:rFonts w:hint="eastAsia"/>
+        </w:rPr>
+        <w:t>Guest</w:t>
+      </w:r>
+      <w:r>
+        <w:t xml:space="preserve"> </w:t>
+      </w:r>
+      <w:r>
+        <w:rPr>
+          <w:rFonts w:hint="eastAsia"/>
+        </w:rPr>
+        <w:t>State</w:t>
+      </w:r>
+      <w:r>
+        <w:t xml:space="preserve"> </w:t>
+      </w:r>
+      <w:r>
+        <w:rPr>
+          <w:rFonts w:hint="eastAsia"/>
+        </w:rPr>
+        <w:t>Area，当VM</w:t>
+      </w:r>
+      <w:r>
+        <w:t xml:space="preserve"> </w:t>
+      </w:r>
+      <w:r>
+        <w:rPr>
+          <w:rFonts w:hint="eastAsia"/>
+        </w:rPr>
+        <w:t>entry的时候加载，而exit的时候则保存</w:t>
+      </w:r>
+    </w:p>
+    <w:p>
+      <w:r>
+        <w:rPr>
+          <w:rFonts w:hint="eastAsia"/>
+        </w:rPr>
+        <w:t>Host</w:t>
+      </w:r>
+      <w:r>
+        <w:t xml:space="preserve"> </w:t>
+      </w:r>
+      <w:r>
+        <w:rPr>
+          <w:rFonts w:hint="eastAsia"/>
+        </w:rPr>
+        <w:t>State</w:t>
+      </w:r>
+      <w:r>
+        <w:t xml:space="preserve"> </w:t>
+      </w:r>
+      <w:r>
+        <w:rPr>
+          <w:rFonts w:hint="eastAsia"/>
+        </w:rPr>
+        <w:t>Area，当VM</w:t>
+      </w:r>
+      <w:r>
+        <w:t xml:space="preserve"> </w:t>
+      </w:r>
+      <w:r>
+        <w:rPr>
+          <w:rFonts w:hint="eastAsia"/>
+        </w:rPr>
+        <w:t>exit的时候加载</w:t>
+      </w:r>
+    </w:p>
+    <w:p>
       <w:pPr>
         <w:rPr>
           <w:rFonts w:hint="eastAsia"/>
@@ -694,17 +872,580 @@
         <w:rPr>
           <w:rFonts w:hint="eastAsia"/>
         </w:rPr>
-        <w:t>如果不是active的，那么就没有current</w:t>
-      </w:r>
-      <w:r>
-        <w:t xml:space="preserve"> </w:t>
-      </w:r>
-      <w:r>
-        <w:rPr>
-          <w:rFonts w:hint="eastAsia"/>
-        </w:rPr>
-        <w:t>VMCS。</w:t>
-      </w:r>
+        <w:t>VM execution</w:t>
+      </w:r>
+      <w:r>
+        <w:t xml:space="preserve"> </w:t>
+      </w:r>
+      <w:r>
+        <w:rPr>
+          <w:rFonts w:hint="eastAsia"/>
+        </w:rPr>
+        <w:t>control</w:t>
+      </w:r>
+      <w:r>
+        <w:t xml:space="preserve"> </w:t>
+      </w:r>
+      <w:r>
+        <w:rPr>
+          <w:rFonts w:hint="eastAsia"/>
+        </w:rPr>
+        <w:t>field</w:t>
+      </w:r>
+      <w:r>
+        <w:rPr>
+          <w:rFonts w:hint="eastAsia"/>
+        </w:rPr>
+        <w:t>，这部分定义了会导致VM</w:t>
+      </w:r>
+      <w:r>
+        <w:t xml:space="preserve"> </w:t>
+      </w:r>
+      <w:r>
+        <w:rPr>
+          <w:rFonts w:hint="eastAsia"/>
+        </w:rPr>
+        <w:t>exit的指令和情况等等</w:t>
+      </w:r>
+    </w:p>
+    <w:p>
+      <w:r>
+        <w:rPr>
+          <w:rFonts w:hint="eastAsia"/>
+        </w:rPr>
+        <w:t>VM</w:t>
+      </w:r>
+      <w:r>
+        <w:t xml:space="preserve"> </w:t>
+      </w:r>
+      <w:r>
+        <w:rPr>
+          <w:rFonts w:hint="eastAsia"/>
+        </w:rPr>
+        <w:t>exit</w:t>
+      </w:r>
+      <w:r>
+        <w:t xml:space="preserve"> </w:t>
+      </w:r>
+      <w:r>
+        <w:rPr>
+          <w:rFonts w:hint="eastAsia"/>
+        </w:rPr>
+        <w:t>control</w:t>
+      </w:r>
+      <w:r>
+        <w:t xml:space="preserve"> </w:t>
+      </w:r>
+      <w:r>
+        <w:rPr>
+          <w:rFonts w:hint="eastAsia"/>
+        </w:rPr>
+        <w:t>field</w:t>
+      </w:r>
+      <w:r>
+        <w:rPr>
+          <w:rFonts w:hint="eastAsia"/>
+        </w:rPr>
+        <w:t>，</w:t>
+      </w:r>
+      <w:r>
+        <w:rPr>
+          <w:rFonts w:hint="eastAsia"/>
+        </w:rPr>
+        <w:t>控制VM</w:t>
+      </w:r>
+      <w:r>
+        <w:t xml:space="preserve"> </w:t>
+      </w:r>
+      <w:r>
+        <w:rPr>
+          <w:rFonts w:hint="eastAsia"/>
+        </w:rPr>
+        <w:t>exit</w:t>
+      </w:r>
+    </w:p>
+    <w:p>
+      <w:r>
+        <w:rPr>
+          <w:rFonts w:hint="eastAsia"/>
+        </w:rPr>
+        <w:t>VM</w:t>
+      </w:r>
+      <w:r>
+        <w:t xml:space="preserve"> </w:t>
+      </w:r>
+      <w:r>
+        <w:rPr>
+          <w:rFonts w:hint="eastAsia"/>
+        </w:rPr>
+        <w:t>entry</w:t>
+      </w:r>
+      <w:r>
+        <w:t xml:space="preserve"> </w:t>
+      </w:r>
+      <w:r>
+        <w:rPr>
+          <w:rFonts w:hint="eastAsia"/>
+        </w:rPr>
+        <w:t>control</w:t>
+      </w:r>
+      <w:r>
+        <w:t xml:space="preserve"> </w:t>
+      </w:r>
+      <w:r>
+        <w:rPr>
+          <w:rFonts w:hint="eastAsia"/>
+        </w:rPr>
+        <w:t>field</w:t>
+      </w:r>
+      <w:r>
+        <w:rPr>
+          <w:rFonts w:hint="eastAsia"/>
+        </w:rPr>
+        <w:t>，控制VM</w:t>
+      </w:r>
+      <w:r>
+        <w:t xml:space="preserve"> </w:t>
+      </w:r>
+      <w:r>
+        <w:rPr>
+          <w:rFonts w:hint="eastAsia"/>
+        </w:rPr>
+        <w:t>entry</w:t>
+      </w:r>
+    </w:p>
+    <w:p>
+      <w:r>
+        <w:rPr>
+          <w:rFonts w:hint="eastAsia"/>
+        </w:rPr>
+        <w:t>VM</w:t>
+      </w:r>
+      <w:r>
+        <w:t xml:space="preserve"> </w:t>
+      </w:r>
+      <w:r>
+        <w:rPr>
+          <w:rFonts w:hint="eastAsia"/>
+        </w:rPr>
+        <w:t>exit</w:t>
+      </w:r>
+      <w:r>
+        <w:t xml:space="preserve"> information </w:t>
+      </w:r>
+      <w:r>
+        <w:rPr>
+          <w:rFonts w:hint="eastAsia"/>
+        </w:rPr>
+        <w:t>field</w:t>
+      </w:r>
+      <w:r>
+        <w:rPr>
+          <w:rFonts w:hint="eastAsia"/>
+        </w:rPr>
+        <w:t>，</w:t>
+      </w:r>
+      <w:r>
+        <w:rPr>
+          <w:rFonts w:hint="eastAsia"/>
+        </w:rPr>
+        <w:t>这部分是只读的，记录了一些exit</w:t>
+      </w:r>
+      <w:r>
+        <w:rPr>
+          <w:rFonts w:hint="eastAsia"/>
+        </w:rPr>
+        <w:t>的原因等等</w:t>
+      </w:r>
+      <w:r>
+        <w:rPr>
+          <w:rFonts w:hint="eastAsia"/>
+        </w:rPr>
+        <w:t>的信息</w:t>
+      </w:r>
+    </w:p>
+    <w:p/>
+    <w:p>
+      <w:r>
+        <w:rPr>
+          <w:rFonts w:hint="eastAsia"/>
+        </w:rPr>
+        <w:t>Guest</w:t>
+      </w:r>
+      <w:r>
+        <w:t xml:space="preserve"> </w:t>
+      </w:r>
+      <w:r>
+        <w:rPr>
+          <w:rFonts w:hint="eastAsia"/>
+        </w:rPr>
+        <w:t>State</w:t>
+      </w:r>
+      <w:r>
+        <w:t xml:space="preserve"> </w:t>
+      </w:r>
+      <w:r>
+        <w:rPr>
+          <w:rFonts w:hint="eastAsia"/>
+        </w:rPr>
+        <w:t>Area</w:t>
+      </w:r>
+    </w:p>
+    <w:p>
+      <w:r>
+        <w:rPr>
+          <w:rFonts w:hint="eastAsia"/>
+        </w:rPr>
+        <w:t>包括以下内容</w:t>
+      </w:r>
+    </w:p>
+    <w:p>
+      <w:r>
+        <w:rPr>
+          <w:rFonts w:hint="eastAsia"/>
+        </w:rPr>
+        <w:t>CR0，CR</w:t>
+      </w:r>
+      <w:r>
+        <w:t>3</w:t>
+      </w:r>
+      <w:r>
+        <w:rPr>
+          <w:rFonts w:hint="eastAsia"/>
+        </w:rPr>
+        <w:t>和CR4（每个各6</w:t>
+      </w:r>
+      <w:r>
+        <w:t>4</w:t>
+      </w:r>
+      <w:r>
+        <w:rPr>
+          <w:rFonts w:hint="eastAsia"/>
+        </w:rPr>
+        <w:t>位）</w:t>
+      </w:r>
+    </w:p>
+    <w:p>
+      <w:r>
+        <w:rPr>
+          <w:rFonts w:hint="eastAsia"/>
+        </w:rPr>
+        <w:t>Debug寄存器（6</w:t>
+      </w:r>
+      <w:r>
+        <w:t>4</w:t>
+      </w:r>
+      <w:r>
+        <w:rPr>
+          <w:rFonts w:hint="eastAsia"/>
+        </w:rPr>
+        <w:t>位）</w:t>
+      </w:r>
+    </w:p>
+    <w:p>
+      <w:r>
+        <w:rPr>
+          <w:rFonts w:hint="eastAsia"/>
+        </w:rPr>
+        <w:t>RSP，RIP，RFLAGS（每个6</w:t>
+      </w:r>
+      <w:r>
+        <w:t>4</w:t>
+      </w:r>
+      <w:r>
+        <w:rPr>
+          <w:rFonts w:hint="eastAsia"/>
+        </w:rPr>
+        <w:t>位）</w:t>
+      </w:r>
+    </w:p>
+    <w:p>
+      <w:r>
+        <w:rPr>
+          <w:rFonts w:hint="eastAsia"/>
+        </w:rPr>
+        <w:t>段寄存器，</w:t>
+      </w:r>
+      <w:r>
+        <w:rPr>
+          <w:rFonts w:hint="eastAsia"/>
+        </w:rPr>
+        <w:t>包括CS，SS，DS，ES，FS，GS，LDTR和TR</w:t>
+      </w:r>
+      <w:r>
+        <w:rPr>
+          <w:rFonts w:hint="eastAsia"/>
+        </w:rPr>
+        <w:t>，每个寄存器保存如下内容</w:t>
+      </w:r>
+    </w:p>
+    <w:p>
+      <w:r>
+        <w:tab/>
+      </w:r>
+      <w:r>
+        <w:rPr>
+          <w:rFonts w:hint="eastAsia"/>
+        </w:rPr>
+        <w:t>段选择子（1</w:t>
+      </w:r>
+      <w:r>
+        <w:t>6</w:t>
+      </w:r>
+      <w:r>
+        <w:rPr>
+          <w:rFonts w:hint="eastAsia"/>
+        </w:rPr>
+        <w:t>位）</w:t>
+      </w:r>
+    </w:p>
+    <w:p>
+      <w:r>
+        <w:tab/>
+      </w:r>
+      <w:r>
+        <w:rPr>
+          <w:rFonts w:hint="eastAsia"/>
+        </w:rPr>
+        <w:t>基地址（6</w:t>
+      </w:r>
+      <w:r>
+        <w:t>4</w:t>
+      </w:r>
+      <w:r>
+        <w:rPr>
+          <w:rFonts w:hint="eastAsia"/>
+        </w:rPr>
+        <w:t>位），即便是架构中只有3</w:t>
+      </w:r>
+      <w:r>
+        <w:t>2</w:t>
+      </w:r>
+      <w:r>
+        <w:rPr>
+          <w:rFonts w:hint="eastAsia"/>
+        </w:rPr>
+        <w:t>位的段寄存器，也保存6</w:t>
+      </w:r>
+      <w:r>
+        <w:t>4</w:t>
+      </w:r>
+      <w:r>
+        <w:rPr>
+          <w:rFonts w:hint="eastAsia"/>
+        </w:rPr>
+        <w:t>位。</w:t>
+      </w:r>
+    </w:p>
+    <w:p>
+      <w:r>
+        <w:tab/>
+      </w:r>
+      <w:r>
+        <w:rPr>
+          <w:rFonts w:hint="eastAsia"/>
+        </w:rPr>
+        <w:t>段限长（3</w:t>
+      </w:r>
+      <w:r>
+        <w:t>2</w:t>
+      </w:r>
+      <w:r>
+        <w:rPr>
+          <w:rFonts w:hint="eastAsia"/>
+        </w:rPr>
+        <w:t>位）</w:t>
+      </w:r>
+    </w:p>
+    <w:p>
+      <w:r>
+        <w:tab/>
+      </w:r>
+      <w:r>
+        <w:rPr>
+          <w:rFonts w:hint="eastAsia"/>
+        </w:rPr>
+        <w:t>AR</w:t>
+      </w:r>
+      <w:r>
+        <w:t xml:space="preserve"> </w:t>
+      </w:r>
+      <w:r>
+        <w:rPr>
+          <w:rFonts w:hint="eastAsia"/>
+        </w:rPr>
+        <w:t>bytes（3</w:t>
+      </w:r>
+      <w:r>
+        <w:t>2</w:t>
+      </w:r>
+      <w:r>
+        <w:rPr>
+          <w:rFonts w:hint="eastAsia"/>
+        </w:rPr>
+        <w:t>位）</w:t>
+      </w:r>
+      <w:r>
+        <w:rPr>
+          <w:rFonts w:hint="eastAsia"/>
+        </w:rPr>
+        <w:t>，具体每一位各不相同，低1</w:t>
+      </w:r>
+      <w:r>
+        <w:t>6</w:t>
+      </w:r>
+      <w:r>
+        <w:rPr>
+          <w:rFonts w:hint="eastAsia"/>
+        </w:rPr>
+        <w:t>位有效。</w:t>
+      </w:r>
+    </w:p>
+    <w:p>
+      <w:r>
+        <w:tab/>
+      </w:r>
+      <w:r>
+        <w:rPr>
+          <w:rFonts w:hint="eastAsia"/>
+        </w:rPr>
+        <w:t>这部分其实是段寄存器的隐藏部分，但是之所以也要保存，是因为寄存器有可能跟GDT或者LDT描述符中的内容不一致。</w:t>
+      </w:r>
+    </w:p>
+    <w:p>
+      <w:r>
+        <w:rPr>
+          <w:rFonts w:hint="eastAsia"/>
+        </w:rPr>
+        <w:t>GDTR和IDTR寄存器的部分fields</w:t>
+      </w:r>
+      <w:r>
+        <w:rPr>
+          <w:rFonts w:hint="eastAsia"/>
+        </w:rPr>
+        <w:t>：</w:t>
+      </w:r>
+    </w:p>
+    <w:p>
+      <w:r>
+        <w:tab/>
+      </w:r>
+      <w:r>
+        <w:rPr>
+          <w:rFonts w:hint="eastAsia"/>
+        </w:rPr>
+        <w:t>基地址（6</w:t>
+      </w:r>
+      <w:r>
+        <w:t>4</w:t>
+      </w:r>
+      <w:r>
+        <w:rPr>
+          <w:rFonts w:hint="eastAsia"/>
+        </w:rPr>
+        <w:t>位）</w:t>
+      </w:r>
+    </w:p>
+    <w:p>
+      <w:r>
+        <w:tab/>
+      </w:r>
+      <w:r>
+        <w:rPr>
+          <w:rFonts w:hint="eastAsia"/>
+        </w:rPr>
+        <w:t>段限长（3</w:t>
+      </w:r>
+      <w:r>
+        <w:t>2</w:t>
+      </w:r>
+      <w:r>
+        <w:rPr>
+          <w:rFonts w:hint="eastAsia"/>
+        </w:rPr>
+        <w:t>位）</w:t>
+      </w:r>
+    </w:p>
+    <w:p>
+      <w:r>
+        <w:rPr>
+          <w:rFonts w:hint="eastAsia"/>
+        </w:rPr>
+        <w:t>还包括一个3</w:t>
+      </w:r>
+      <w:r>
+        <w:t>2</w:t>
+      </w:r>
+      <w:r>
+        <w:rPr>
+          <w:rFonts w:hint="eastAsia"/>
+        </w:rPr>
+        <w:t>位的描述中断状态的内容</w:t>
+      </w:r>
+    </w:p>
+    <w:p/>
+    <w:p>
+      <w:r>
+        <w:rPr>
+          <w:rFonts w:hint="eastAsia"/>
+        </w:rPr>
+        <w:t>Host</w:t>
+      </w:r>
+      <w:r>
+        <w:t xml:space="preserve"> </w:t>
+      </w:r>
+      <w:r>
+        <w:rPr>
+          <w:rFonts w:hint="eastAsia"/>
+        </w:rPr>
+        <w:t>State</w:t>
+      </w:r>
+      <w:r>
+        <w:t xml:space="preserve"> </w:t>
+      </w:r>
+      <w:r>
+        <w:rPr>
+          <w:rFonts w:hint="eastAsia"/>
+        </w:rPr>
+        <w:t>Area</w:t>
+      </w:r>
+    </w:p>
+    <w:p>
+      <w:pPr>
+        <w:rPr>
+          <w:rFonts w:hint="eastAsia"/>
+        </w:rPr>
+      </w:pPr>
+      <w:r>
+        <w:rPr>
+          <w:rFonts w:hint="eastAsia"/>
+        </w:rPr>
+        <w:t>这部分只有在VM</w:t>
+      </w:r>
+      <w:r>
+        <w:t xml:space="preserve"> </w:t>
+      </w:r>
+      <w:r>
+        <w:rPr>
+          <w:rFonts w:hint="eastAsia"/>
+        </w:rPr>
+        <w:t>exit，也就是进入VMM的时候才加载，但是entry的时候并不保存</w:t>
+      </w:r>
+    </w:p>
+    <w:p>
+      <w:r>
+        <w:rPr>
+          <w:rFonts w:hint="eastAsia"/>
+        </w:rPr>
+        <w:t>包括以下内容</w:t>
+      </w:r>
+    </w:p>
+    <w:p>
+      <w:pPr>
+        <w:rPr>
+          <w:rFonts w:hint="eastAsia"/>
+        </w:rPr>
+      </w:pPr>
     </w:p>
     <w:sectPr>
       <w:pgSz w:w="11906" w:h="16838"/>

</xml_diff>